<commit_message>
Se realizó MIN 3 y 4
</commit_message>
<xml_diff>
--- a/Entregables/IV. Métodos de comunicación del equipo de trabajo/IV.5 Calendario de Reuniones/APPMO-SP_CRE_v1.5.docx
+++ b/Entregables/IV. Métodos de comunicación del equipo de trabajo/IV.5 Calendario de Reuniones/APPMO-SP_CRE_v1.5.docx
@@ -505,18 +505,7 @@
                 <w:szCs w:val="24"/>
                 <w:lang w:eastAsia="es-MX"/>
               </w:rPr>
-              <w:t>Replante</w:t>
-            </w:r>
-            <w:bookmarkStart w:id="0" w:name="_GoBack"/>
-            <w:bookmarkEnd w:id="0"/>
-            <w:r>
-              <w:rPr>
-                <w:rFonts w:eastAsia="Times New Roman" w:cs="Arial"/>
-                <w:color w:val="000000"/>
-                <w:szCs w:val="24"/>
-                <w:lang w:eastAsia="es-MX"/>
-              </w:rPr>
-              <w:t>amiento  de agenda</w:t>
+              <w:t>Replanteamiento  de agenda</w:t>
             </w:r>
           </w:p>
         </w:tc>
@@ -1561,14 +1550,7 @@
                 <w:rFonts w:cs="Arial"/>
                 <w:szCs w:val="24"/>
               </w:rPr>
-              <w:t>Definir alcances y tiempos del</w:t>
-            </w:r>
-            <w:r>
-              <w:rPr>
-                <w:rFonts w:cs="Arial"/>
-                <w:szCs w:val="24"/>
-              </w:rPr>
-              <w:t xml:space="preserve"> proyecto</w:t>
+              <w:t>Planeación del proyecto</w:t>
             </w:r>
             <w:r>
               <w:rPr>
@@ -1742,6 +1724,13 @@
               </w:rPr>
               <w:t xml:space="preserve"> y prototipo</w:t>
             </w:r>
+            <w:r>
+              <w:rPr>
+                <w:rFonts w:cs="Arial"/>
+                <w:szCs w:val="24"/>
+              </w:rPr>
+              <w:t xml:space="preserve"> de la aplicación</w:t>
+            </w:r>
           </w:p>
           <w:p>
             <w:pPr>
@@ -1852,6 +1841,7 @@
                 <w:rFonts w:cs="Arial"/>
                 <w:szCs w:val="24"/>
               </w:rPr>
+              <w:lastRenderedPageBreak/>
               <w:t>2</w:t>
             </w:r>
           </w:p>
@@ -1929,7 +1919,6 @@
                 <w:rFonts w:cs="Arial"/>
                 <w:szCs w:val="24"/>
               </w:rPr>
-              <w:lastRenderedPageBreak/>
               <w:t>Observaciones.</w:t>
             </w:r>
           </w:p>
@@ -1954,7 +1943,6 @@
                 <w:rFonts w:cs="Arial"/>
                 <w:szCs w:val="24"/>
               </w:rPr>
-              <w:lastRenderedPageBreak/>
               <w:t>07/Marzo/2019</w:t>
             </w:r>
           </w:p>
@@ -1974,7 +1962,6 @@
                 <w:rFonts w:cs="Arial"/>
                 <w:szCs w:val="24"/>
               </w:rPr>
-              <w:lastRenderedPageBreak/>
               <w:t>San Cristóbal de las Casas</w:t>
             </w:r>
           </w:p>
@@ -2006,7 +1993,6 @@
                 <w:rFonts w:cs="Arial"/>
                 <w:szCs w:val="24"/>
               </w:rPr>
-              <w:lastRenderedPageBreak/>
               <w:t>5</w:t>
             </w:r>
           </w:p>
@@ -2647,6 +2633,8 @@
           <w:tab w:val="left" w:pos="5387"/>
         </w:tabs>
       </w:pPr>
+      <w:bookmarkStart w:id="0" w:name="_GoBack"/>
+      <w:bookmarkEnd w:id="0"/>
     </w:p>
     <w:sectPr>
       <w:headerReference w:type="default" r:id="rId10"/>
@@ -2755,7 +2743,7 @@
             </wp:anchor>
           </w:drawing>
         </mc:Choice>
-        <mc:Fallback xmlns:cx="http://schemas.microsoft.com/office/drawing/2014/chartex" xmlns:w16se="http://schemas.microsoft.com/office/word/2015/wordml/symex" xmlns:cx1="http://schemas.microsoft.com/office/drawing/2015/9/8/chartex">
+        <mc:Fallback xmlns:cx1="http://schemas.microsoft.com/office/drawing/2015/9/8/chartex" xmlns:w16se="http://schemas.microsoft.com/office/word/2015/wordml/symex" xmlns:cx="http://schemas.microsoft.com/office/drawing/2014/chartex">
           <w:pict>
             <v:shapetype w14:anchorId="4F3C11B0" id="_x0000_t114" coordsize="21600,21600" o:spt="114" path="m,20172v945,400,1887,628,2795,913c3587,21312,4342,21370,5060,21597v2037,,2567,-227,3095,-285c8722,21197,9325,20970,9855,20800v490,-228,945,-400,1472,-740c11817,19887,12347,19660,12875,19375v567,-228,1095,-513,1700,-740c15177,18462,15782,18122,16537,17950v718,-113,1398,-398,2228,-513c19635,17437,20577,17322,21597,17322l21597,,,xe">
               <v:stroke joinstyle="miter"/>
@@ -2847,7 +2835,7 @@
             </wp:anchor>
           </w:drawing>
         </mc:Choice>
-        <mc:Fallback xmlns:cx="http://schemas.microsoft.com/office/drawing/2014/chartex" xmlns:w16se="http://schemas.microsoft.com/office/word/2015/wordml/symex" xmlns:cx1="http://schemas.microsoft.com/office/drawing/2015/9/8/chartex">
+        <mc:Fallback xmlns:cx1="http://schemas.microsoft.com/office/drawing/2015/9/8/chartex" xmlns:w16se="http://schemas.microsoft.com/office/word/2015/wordml/symex" xmlns:cx="http://schemas.microsoft.com/office/drawing/2014/chartex">
           <w:pict>
             <v:shapetype w14:anchorId="0AB991FE" id="_x0000_t114" coordsize="21600,21600" o:spt="114" path="m,20172v945,400,1887,628,2795,913c3587,21312,4342,21370,5060,21597v2037,,2567,-227,3095,-285c8722,21197,9325,20970,9855,20800v490,-228,945,-400,1472,-740c11817,19887,12347,19660,12875,19375v567,-228,1095,-513,1700,-740c15177,18462,15782,18122,16537,17950v718,-113,1398,-398,2228,-513c19635,17437,20577,17322,21597,17322l21597,,,xe">
               <v:stroke joinstyle="miter"/>
@@ -3176,7 +3164,7 @@
             </wp:anchor>
           </w:drawing>
         </mc:Choice>
-        <mc:Fallback xmlns:cx="http://schemas.microsoft.com/office/drawing/2014/chartex" xmlns:w16se="http://schemas.microsoft.com/office/word/2015/wordml/symex" xmlns:cx1="http://schemas.microsoft.com/office/drawing/2015/9/8/chartex">
+        <mc:Fallback xmlns:cx1="http://schemas.microsoft.com/office/drawing/2015/9/8/chartex" xmlns:w16se="http://schemas.microsoft.com/office/word/2015/wordml/symex" xmlns:cx="http://schemas.microsoft.com/office/drawing/2014/chartex">
           <w:pict>
             <v:shapetype w14:anchorId="55B81999" id="_x0000_t114" coordsize="21600,21600" o:spt="114" path="m,20172v945,400,1887,628,2795,913c3587,21312,4342,21370,5060,21597v2037,,2567,-227,3095,-285c8722,21197,9325,20970,9855,20800v490,-228,945,-400,1472,-740c11817,19887,12347,19660,12875,19375v567,-228,1095,-513,1700,-740c15177,18462,15782,18122,16537,17950v718,-113,1398,-398,2228,-513c19635,17437,20577,17322,21597,17322l21597,,,xe">
               <v:stroke joinstyle="miter"/>
@@ -3417,7 +3405,7 @@
             </wp:anchor>
           </w:drawing>
         </mc:Choice>
-        <mc:Fallback xmlns:cx="http://schemas.microsoft.com/office/drawing/2014/chartex" xmlns:w16se="http://schemas.microsoft.com/office/word/2015/wordml/symex" xmlns:cx1="http://schemas.microsoft.com/office/drawing/2015/9/8/chartex">
+        <mc:Fallback xmlns:cx1="http://schemas.microsoft.com/office/drawing/2015/9/8/chartex" xmlns:w16se="http://schemas.microsoft.com/office/word/2015/wordml/symex" xmlns:cx="http://schemas.microsoft.com/office/drawing/2014/chartex">
           <w:pict>
             <v:shapetype w14:anchorId="0E47ED1A" id="_x0000_t114" coordsize="21600,21600" o:spt="114" path="m,20172v945,400,1887,628,2795,913c3587,21312,4342,21370,5060,21597v2037,,2567,-227,3095,-285c8722,21197,9325,20970,9855,20800v490,-228,945,-400,1472,-740c11817,19887,12347,19660,12875,19375v567,-228,1095,-513,1700,-740c15177,18462,15782,18122,16537,17950v718,-113,1398,-398,2228,-513c19635,17437,20577,17322,21597,17322l21597,,,xe">
               <v:stroke joinstyle="miter"/>
@@ -8741,7 +8729,7 @@
 </file>
 
 <file path=customXml/itemProps1.xml><?xml version="1.0" encoding="utf-8"?>
-<ds:datastoreItem xmlns:ds="http://schemas.openxmlformats.org/officeDocument/2006/customXml" ds:itemID="{CA8174E8-C3DB-4DAE-AEAA-379CD664DB49}">
+<ds:datastoreItem xmlns:ds="http://schemas.openxmlformats.org/officeDocument/2006/customXml" ds:itemID="{E529B5F5-3A6A-4313-9E13-B433C4D3FCE6}">
   <ds:schemaRefs>
     <ds:schemaRef ds:uri="http://schemas.openxmlformats.org/officeDocument/2006/bibliography"/>
   </ds:schemaRefs>

</xml_diff>

<commit_message>
Se realizó las Minutas internas 5 y 6 y la minutas externas 2-4
</commit_message>
<xml_diff>
--- a/Entregables/IV. Métodos de comunicación del equipo de trabajo/IV.5 Calendario de Reuniones/APPMO-SP_CRE_v1.5.docx
+++ b/Entregables/IV. Métodos de comunicación del equipo de trabajo/IV.5 Calendario de Reuniones/APPMO-SP_CRE_v1.5.docx
@@ -2115,7 +2115,7 @@
                 <w:rFonts w:cs="Arial"/>
                 <w:szCs w:val="24"/>
               </w:rPr>
-              <w:t>Observación</w:t>
+              <w:t>Observaciones</w:t>
             </w:r>
             <w:r>
               <w:rPr>
@@ -2564,6 +2564,10 @@
           <w:p>
             <w:pPr>
               <w:pStyle w:val="Prrafodelista"/>
+              <w:numPr>
+                <w:ilvl w:val="0"/>
+                <w:numId w:val="35"/>
+              </w:numPr>
               <w:tabs>
                 <w:tab w:val="left" w:pos="5387"/>
               </w:tabs>
@@ -2573,6 +2577,8 @@
                 <w:szCs w:val="24"/>
               </w:rPr>
             </w:pPr>
+            <w:bookmarkStart w:id="0" w:name="_GoBack"/>
+            <w:bookmarkEnd w:id="0"/>
             <w:r>
               <w:rPr>
                 <w:rFonts w:cs="Arial"/>
@@ -2633,8 +2639,6 @@
           <w:tab w:val="left" w:pos="5387"/>
         </w:tabs>
       </w:pPr>
-      <w:bookmarkStart w:id="0" w:name="_GoBack"/>
-      <w:bookmarkEnd w:id="0"/>
     </w:p>
     <w:sectPr>
       <w:headerReference w:type="default" r:id="rId10"/>
@@ -2743,7 +2747,7 @@
             </wp:anchor>
           </w:drawing>
         </mc:Choice>
-        <mc:Fallback xmlns:cx1="http://schemas.microsoft.com/office/drawing/2015/9/8/chartex" xmlns:w16se="http://schemas.microsoft.com/office/word/2015/wordml/symex" xmlns:cx="http://schemas.microsoft.com/office/drawing/2014/chartex">
+        <mc:Fallback xmlns:cx="http://schemas.microsoft.com/office/drawing/2014/chartex" xmlns:w16se="http://schemas.microsoft.com/office/word/2015/wordml/symex" xmlns:cx1="http://schemas.microsoft.com/office/drawing/2015/9/8/chartex">
           <w:pict>
             <v:shapetype w14:anchorId="4F3C11B0" id="_x0000_t114" coordsize="21600,21600" o:spt="114" path="m,20172v945,400,1887,628,2795,913c3587,21312,4342,21370,5060,21597v2037,,2567,-227,3095,-285c8722,21197,9325,20970,9855,20800v490,-228,945,-400,1472,-740c11817,19887,12347,19660,12875,19375v567,-228,1095,-513,1700,-740c15177,18462,15782,18122,16537,17950v718,-113,1398,-398,2228,-513c19635,17437,20577,17322,21597,17322l21597,,,xe">
               <v:stroke joinstyle="miter"/>
@@ -2835,7 +2839,7 @@
             </wp:anchor>
           </w:drawing>
         </mc:Choice>
-        <mc:Fallback xmlns:cx1="http://schemas.microsoft.com/office/drawing/2015/9/8/chartex" xmlns:w16se="http://schemas.microsoft.com/office/word/2015/wordml/symex" xmlns:cx="http://schemas.microsoft.com/office/drawing/2014/chartex">
+        <mc:Fallback xmlns:cx="http://schemas.microsoft.com/office/drawing/2014/chartex" xmlns:w16se="http://schemas.microsoft.com/office/word/2015/wordml/symex" xmlns:cx1="http://schemas.microsoft.com/office/drawing/2015/9/8/chartex">
           <w:pict>
             <v:shapetype w14:anchorId="0AB991FE" id="_x0000_t114" coordsize="21600,21600" o:spt="114" path="m,20172v945,400,1887,628,2795,913c3587,21312,4342,21370,5060,21597v2037,,2567,-227,3095,-285c8722,21197,9325,20970,9855,20800v490,-228,945,-400,1472,-740c11817,19887,12347,19660,12875,19375v567,-228,1095,-513,1700,-740c15177,18462,15782,18122,16537,17950v718,-113,1398,-398,2228,-513c19635,17437,20577,17322,21597,17322l21597,,,xe">
               <v:stroke joinstyle="miter"/>
@@ -3164,7 +3168,7 @@
             </wp:anchor>
           </w:drawing>
         </mc:Choice>
-        <mc:Fallback xmlns:cx1="http://schemas.microsoft.com/office/drawing/2015/9/8/chartex" xmlns:w16se="http://schemas.microsoft.com/office/word/2015/wordml/symex" xmlns:cx="http://schemas.microsoft.com/office/drawing/2014/chartex">
+        <mc:Fallback xmlns:cx="http://schemas.microsoft.com/office/drawing/2014/chartex" xmlns:w16se="http://schemas.microsoft.com/office/word/2015/wordml/symex" xmlns:cx1="http://schemas.microsoft.com/office/drawing/2015/9/8/chartex">
           <w:pict>
             <v:shapetype w14:anchorId="55B81999" id="_x0000_t114" coordsize="21600,21600" o:spt="114" path="m,20172v945,400,1887,628,2795,913c3587,21312,4342,21370,5060,21597v2037,,2567,-227,3095,-285c8722,21197,9325,20970,9855,20800v490,-228,945,-400,1472,-740c11817,19887,12347,19660,12875,19375v567,-228,1095,-513,1700,-740c15177,18462,15782,18122,16537,17950v718,-113,1398,-398,2228,-513c19635,17437,20577,17322,21597,17322l21597,,,xe">
               <v:stroke joinstyle="miter"/>
@@ -3405,7 +3409,7 @@
             </wp:anchor>
           </w:drawing>
         </mc:Choice>
-        <mc:Fallback xmlns:cx1="http://schemas.microsoft.com/office/drawing/2015/9/8/chartex" xmlns:w16se="http://schemas.microsoft.com/office/word/2015/wordml/symex" xmlns:cx="http://schemas.microsoft.com/office/drawing/2014/chartex">
+        <mc:Fallback xmlns:cx="http://schemas.microsoft.com/office/drawing/2014/chartex" xmlns:w16se="http://schemas.microsoft.com/office/word/2015/wordml/symex" xmlns:cx1="http://schemas.microsoft.com/office/drawing/2015/9/8/chartex">
           <w:pict>
             <v:shapetype w14:anchorId="0E47ED1A" id="_x0000_t114" coordsize="21600,21600" o:spt="114" path="m,20172v945,400,1887,628,2795,913c3587,21312,4342,21370,5060,21597v2037,,2567,-227,3095,-285c8722,21197,9325,20970,9855,20800v490,-228,945,-400,1472,-740c11817,19887,12347,19660,12875,19375v567,-228,1095,-513,1700,-740c15177,18462,15782,18122,16537,17950v718,-113,1398,-398,2228,-513c19635,17437,20577,17322,21597,17322l21597,,,xe">
               <v:stroke joinstyle="miter"/>
@@ -8729,7 +8733,7 @@
 </file>
 
 <file path=customXml/itemProps1.xml><?xml version="1.0" encoding="utf-8"?>
-<ds:datastoreItem xmlns:ds="http://schemas.openxmlformats.org/officeDocument/2006/customXml" ds:itemID="{E529B5F5-3A6A-4313-9E13-B433C4D3FCE6}">
+<ds:datastoreItem xmlns:ds="http://schemas.openxmlformats.org/officeDocument/2006/customXml" ds:itemID="{91326C64-7BEF-4ECB-80C5-6F064020AB86}">
   <ds:schemaRefs>
     <ds:schemaRef ds:uri="http://schemas.openxmlformats.org/officeDocument/2006/bibliography"/>
   </ds:schemaRefs>

</xml_diff>